<commit_message>
Ytterligare uppdaterad MAster, nya tillägg under konkreta mål (1.4) samt resultat (5)
</commit_message>
<xml_diff>
--- a/Övrigt/Prioriteringslista Anders till rapport.docx
+++ b/Övrigt/Prioriteringslista Anders till rapport.docx
@@ -901,8 +901,6 @@
             <w:r>
               <w:t>15</w:t>
             </w:r>
-            <w:bookmarkStart w:id="0" w:name="_GoBack"/>
-            <w:bookmarkEnd w:id="0"/>
           </w:p>
         </w:tc>
         <w:tc>
@@ -934,6 +932,64 @@
       <w:pPr>
         <w:ind w:left="360"/>
       </w:pPr>
+    </w:p>
+    <w:p>
+      <w:pPr>
+        <w:ind w:left="360"/>
+      </w:pPr>
+    </w:p>
+    <w:p>
+      <w:pPr>
+        <w:ind w:left="360"/>
+      </w:pPr>
+      <w:r>
+        <w:rPr>
+          <w:highlight w:val="green"/>
+        </w:rPr>
+        <w:t>Grönmarkerad</w:t>
+      </w:r>
+      <w:r>
+        <w:t xml:space="preserve"> text betyder att funktion/tjänst är färdigutvecklad.</w:t>
+      </w:r>
+    </w:p>
+    <w:p>
+      <w:pPr>
+        <w:ind w:left="360"/>
+      </w:pPr>
+      <w:r>
+        <w:rPr>
+          <w:highlight w:val="red"/>
+        </w:rPr>
+        <w:t>Rödm</w:t>
+      </w:r>
+      <w:r>
+        <w:rPr>
+          <w:highlight w:val="red"/>
+        </w:rPr>
+        <w:t>arkerad</w:t>
+      </w:r>
+      <w:r>
+        <w:t xml:space="preserve"> text betyder att funktion/tjänst </w:t>
+      </w:r>
+      <w:r>
+        <w:rPr>
+          <w:b/>
+        </w:rPr>
+        <w:t>inte</w:t>
+      </w:r>
+      <w:r>
+        <w:t xml:space="preserve"> </w:t>
+      </w:r>
+      <w:r>
+        <w:t>är färdigutvecklad.</w:t>
+      </w:r>
+    </w:p>
+    <w:p>
+      <w:pPr>
+        <w:ind w:left="360"/>
+      </w:pPr>
+      <w:bookmarkStart w:id="0" w:name="_GoBack"/>
+      <w:bookmarkEnd w:id="0"/>
     </w:p>
     <w:sectPr>
       <w:pgSz w:w="11900" w:h="16840"/>

</xml_diff>